<commit_message>
Taboule - Correction des quantités
</commit_message>
<xml_diff>
--- a/RECETTES/SALADE/Taboule.docx
+++ b/RECETTES/SALADE/Taboule.docx
@@ -338,7 +338,13 @@
         <w:rPr>
           <w:lang w:val="fr-CA"/>
         </w:rPr>
-        <w:t>400g canneberges</w:t>
+        <w:t>425</w:t>
+      </w:r>
+      <w:r>
+        <w:rPr>
+          <w:lang w:val="fr-CA"/>
+        </w:rPr>
+        <w:t>g canneberges</w:t>
       </w:r>
     </w:p>
     <w:p>
@@ -398,7 +404,25 @@
         <w:rPr>
           <w:lang w:val="fr-CA"/>
         </w:rPr>
-        <w:t xml:space="preserve">3 c.a.s </w:t>
+        <w:t xml:space="preserve">7 c. à </w:t>
+      </w:r>
+      <w:r>
+        <w:rPr>
+          <w:lang w:val="fr-CA"/>
+        </w:rPr>
+        <w:t>s</w:t>
+      </w:r>
+      <w:r>
+        <w:rPr>
+          <w:lang w:val="fr-CA"/>
+        </w:rPr>
+        <w:t>oupe</w:t>
+      </w:r>
+      <w:r>
+        <w:rPr>
+          <w:lang w:val="fr-CA"/>
+        </w:rPr>
+        <w:t xml:space="preserve"> </w:t>
       </w:r>
       <w:r>
         <w:rPr>
@@ -430,7 +454,19 @@
         <w:rPr>
           <w:lang w:val="fr-CA"/>
         </w:rPr>
-        <w:t>3 c.a.thé sel/</w:t>
+        <w:t xml:space="preserve">4 c. à </w:t>
+      </w:r>
+      <w:r>
+        <w:rPr>
+          <w:lang w:val="fr-CA"/>
+        </w:rPr>
+        <w:t>thé sel/</w:t>
+      </w:r>
+      <w:r>
+        <w:rPr>
+          <w:lang w:val="fr-CA"/>
+        </w:rPr>
+        <w:t xml:space="preserve"> 2 c à thé </w:t>
       </w:r>
       <w:r>
         <w:rPr>
@@ -614,7 +650,16 @@
         <w:t xml:space="preserve">mettre </w:t>
       </w:r>
       <w:r>
+        <w:rPr>
+          <w:lang w:val="fr-CA"/>
+        </w:rPr>
+        <w:t xml:space="preserve">environ </w:t>
+      </w:r>
+      <w:r>
         <w:t>250g par portion.</w:t>
+      </w:r>
+      <w:r>
+        <w:t xml:space="preserve"> Vente au poid.</w:t>
       </w:r>
     </w:p>
     <w:p>
@@ -1238,6 +1283,7 @@
   <w:style w:type="character" w:default="1" w:styleId="Policepardfaut">
     <w:name w:val="Default Paragraph Font"/>
     <w:uiPriority w:val="1"/>
+    <w:semiHidden/>
     <w:unhideWhenUsed/>
   </w:style>
   <w:style w:type="table" w:default="1" w:styleId="TableauNormal">

</xml_diff>

<commit_message>
taboule - Huile d'olive 120g
</commit_message>
<xml_diff>
--- a/RECETTES/SALADE/Taboule.docx
+++ b/RECETTES/SALADE/Taboule.docx
@@ -492,6 +492,12 @@
         <w:rPr>
           <w:lang w:val="fr-CA"/>
         </w:rPr>
+        <w:t>120g d’</w:t>
+      </w:r>
+      <w:r>
+        <w:rPr>
+          <w:lang w:val="fr-CA"/>
+        </w:rPr>
         <w:t>huile d’olive</w:t>
       </w:r>
     </w:p>
@@ -659,7 +665,15 @@
         <w:t>250g par portion.</w:t>
       </w:r>
       <w:r>
-        <w:t xml:space="preserve"> Vente au poid.</w:t>
+        <w:t xml:space="preserve"> Vente au </w:t>
+      </w:r>
+      <w:proofErr w:type="spellStart"/>
+      <w:r>
+        <w:t>poid</w:t>
+      </w:r>
+      <w:proofErr w:type="spellEnd"/>
+      <w:r>
+        <w:t>.</w:t>
       </w:r>
     </w:p>
     <w:p>

</xml_diff>